<commit_message>
QueueTest Unit Case Design
</commit_message>
<xml_diff>
--- a/docs/Pruebas Unitarias TI1.docx
+++ b/docs/Pruebas Unitarias TI1.docx
@@ -7544,6 +7544,7 @@
           <w:lang w:val="es-ES"/>
         </w:rPr>
       </w:pPr>
+      <w:proofErr w:type="spellStart"/>
       <w:r>
         <w:rPr>
           <w:rFonts w:ascii="Arial" w:hAnsi="Arial" w:cs="Arial"/>
@@ -7553,8 +7554,883 @@
           <w:szCs w:val="24"/>
           <w:lang w:val="es-ES"/>
         </w:rPr>
-        <w:t>Diseño de caso de prueba QueueTest</w:t>
+        <w:t>QueueTest</w:t>
       </w:r>
+      <w:proofErr w:type="spellEnd"/>
+      <w:r>
+        <w:rPr>
+          <w:rFonts w:ascii="Arial" w:hAnsi="Arial" w:cs="Arial"/>
+          <w:b/>
+          <w:bCs/>
+          <w:sz w:val="24"/>
+          <w:szCs w:val="24"/>
+          <w:lang w:val="es-ES"/>
+        </w:rPr>
+        <w:t xml:space="preserve"> </w:t>
+      </w:r>
+      <w:r>
+        <w:rPr>
+          <w:rFonts w:ascii="Arial" w:hAnsi="Arial" w:cs="Arial"/>
+          <w:b/>
+          <w:bCs/>
+          <w:sz w:val="24"/>
+          <w:szCs w:val="24"/>
+          <w:lang w:val="es-ES"/>
+        </w:rPr>
+        <w:t>T</w:t>
+      </w:r>
+      <w:r>
+        <w:rPr>
+          <w:rFonts w:ascii="Arial" w:hAnsi="Arial" w:cs="Arial"/>
+          <w:b/>
+          <w:bCs/>
+          <w:sz w:val="24"/>
+          <w:szCs w:val="24"/>
+          <w:lang w:val="es-ES"/>
+        </w:rPr>
+        <w:t xml:space="preserve">est </w:t>
+      </w:r>
+      <w:r>
+        <w:rPr>
+          <w:rFonts w:ascii="Arial" w:hAnsi="Arial" w:cs="Arial"/>
+          <w:b/>
+          <w:bCs/>
+          <w:sz w:val="24"/>
+          <w:szCs w:val="24"/>
+          <w:lang w:val="es-ES"/>
+        </w:rPr>
+        <w:t>C</w:t>
+      </w:r>
+      <w:r>
+        <w:rPr>
+          <w:rFonts w:ascii="Arial" w:hAnsi="Arial" w:cs="Arial"/>
+          <w:b/>
+          <w:bCs/>
+          <w:sz w:val="24"/>
+          <w:szCs w:val="24"/>
+          <w:lang w:val="es-ES"/>
+        </w:rPr>
+        <w:t xml:space="preserve">ase </w:t>
+      </w:r>
+      <w:proofErr w:type="spellStart"/>
+      <w:r>
+        <w:rPr>
+          <w:rFonts w:ascii="Arial" w:hAnsi="Arial" w:cs="Arial"/>
+          <w:b/>
+          <w:bCs/>
+          <w:sz w:val="24"/>
+          <w:szCs w:val="24"/>
+          <w:lang w:val="es-ES"/>
+        </w:rPr>
+        <w:t>D</w:t>
+      </w:r>
+      <w:r>
+        <w:rPr>
+          <w:rFonts w:ascii="Arial" w:hAnsi="Arial" w:cs="Arial"/>
+          <w:b/>
+          <w:bCs/>
+          <w:sz w:val="24"/>
+          <w:szCs w:val="24"/>
+          <w:lang w:val="es-ES"/>
+        </w:rPr>
+        <w:t>esign</w:t>
+      </w:r>
+      <w:proofErr w:type="spellEnd"/>
+    </w:p>
+    <w:tbl>
+      <w:tblPr>
+        <w:tblStyle w:val="Tablaconcuadrcula"/>
+        <w:tblW w:w="0" w:type="auto"/>
+        <w:tblLook w:val="04A0" w:firstRow="1" w:lastRow="0" w:firstColumn="1" w:lastColumn="0" w:noHBand="0" w:noVBand="1"/>
+      </w:tblPr>
+      <w:tblGrid>
+        <w:gridCol w:w="1820"/>
+        <w:gridCol w:w="2292"/>
+        <w:gridCol w:w="1857"/>
+        <w:gridCol w:w="1349"/>
+        <w:gridCol w:w="1510"/>
+      </w:tblGrid>
+      <w:tr>
+        <w:tc>
+          <w:tcPr>
+            <w:tcW w:w="8828" w:type="dxa"/>
+            <w:gridSpan w:val="5"/>
+          </w:tcPr>
+          <w:p>
+            <w:pPr>
+              <w:rPr>
+                <w:rFonts w:ascii="Arial" w:hAnsi="Arial" w:cs="Arial"/>
+                <w:sz w:val="24"/>
+                <w:szCs w:val="24"/>
+                <w:lang w:val="es-ES"/>
+              </w:rPr>
+            </w:pPr>
+            <w:r>
+              <w:rPr>
+                <w:rFonts w:ascii="Arial" w:hAnsi="Arial" w:cs="Arial"/>
+                <w:b/>
+                <w:bCs/>
+                <w:sz w:val="24"/>
+                <w:szCs w:val="24"/>
+                <w:lang w:val="es-ES"/>
+              </w:rPr>
+              <w:t xml:space="preserve">Test </w:t>
+            </w:r>
+            <w:proofErr w:type="spellStart"/>
+            <w:r>
+              <w:rPr>
+                <w:rFonts w:ascii="Arial" w:hAnsi="Arial" w:cs="Arial"/>
+                <w:b/>
+                <w:bCs/>
+                <w:sz w:val="24"/>
+                <w:szCs w:val="24"/>
+                <w:lang w:val="es-ES"/>
+              </w:rPr>
+              <w:t>objective</w:t>
+            </w:r>
+            <w:proofErr w:type="spellEnd"/>
+            <w:r>
+              <w:rPr>
+                <w:rFonts w:ascii="Arial" w:hAnsi="Arial" w:cs="Arial"/>
+                <w:b/>
+                <w:bCs/>
+                <w:sz w:val="24"/>
+                <w:szCs w:val="24"/>
+                <w:lang w:val="es-ES"/>
+              </w:rPr>
+              <w:t xml:space="preserve">: </w:t>
+            </w:r>
+            <w:proofErr w:type="spellStart"/>
+            <w:r>
+              <w:rPr>
+                <w:rFonts w:ascii="Arial" w:hAnsi="Arial" w:cs="Arial"/>
+                <w:sz w:val="24"/>
+                <w:szCs w:val="24"/>
+                <w:lang w:val="es-ES"/>
+              </w:rPr>
+              <w:t>V</w:t>
+            </w:r>
+            <w:r>
+              <w:rPr>
+                <w:rFonts w:ascii="Arial" w:hAnsi="Arial" w:cs="Arial"/>
+                <w:sz w:val="24"/>
+                <w:szCs w:val="24"/>
+                <w:lang w:val="es-ES"/>
+              </w:rPr>
+              <w:t>alidate</w:t>
+            </w:r>
+            <w:proofErr w:type="spellEnd"/>
+            <w:r>
+              <w:rPr>
+                <w:rFonts w:ascii="Arial" w:hAnsi="Arial" w:cs="Arial"/>
+                <w:sz w:val="24"/>
+                <w:szCs w:val="24"/>
+                <w:lang w:val="es-ES"/>
+              </w:rPr>
+              <w:t xml:space="preserve"> </w:t>
+            </w:r>
+            <w:proofErr w:type="spellStart"/>
+            <w:r>
+              <w:rPr>
+                <w:rFonts w:ascii="Arial" w:hAnsi="Arial" w:cs="Arial"/>
+                <w:sz w:val="24"/>
+                <w:szCs w:val="24"/>
+                <w:lang w:val="es-ES"/>
+              </w:rPr>
+              <w:t>that</w:t>
+            </w:r>
+            <w:proofErr w:type="spellEnd"/>
+            <w:r>
+              <w:rPr>
+                <w:rFonts w:ascii="Arial" w:hAnsi="Arial" w:cs="Arial"/>
+                <w:sz w:val="24"/>
+                <w:szCs w:val="24"/>
+                <w:lang w:val="es-ES"/>
+              </w:rPr>
+              <w:t xml:space="preserve"> a </w:t>
+            </w:r>
+            <w:proofErr w:type="spellStart"/>
+            <w:r>
+              <w:rPr>
+                <w:rFonts w:ascii="Arial" w:hAnsi="Arial" w:cs="Arial"/>
+                <w:sz w:val="24"/>
+                <w:szCs w:val="24"/>
+                <w:lang w:val="es-ES"/>
+              </w:rPr>
+              <w:t>customer</w:t>
+            </w:r>
+            <w:proofErr w:type="spellEnd"/>
+            <w:r>
+              <w:rPr>
+                <w:rFonts w:ascii="Arial" w:hAnsi="Arial" w:cs="Arial"/>
+                <w:sz w:val="24"/>
+                <w:szCs w:val="24"/>
+                <w:lang w:val="es-ES"/>
+              </w:rPr>
+              <w:t xml:space="preserve"> </w:t>
+            </w:r>
+            <w:proofErr w:type="spellStart"/>
+            <w:r>
+              <w:rPr>
+                <w:rFonts w:ascii="Arial" w:hAnsi="Arial" w:cs="Arial"/>
+                <w:sz w:val="24"/>
+                <w:szCs w:val="24"/>
+                <w:lang w:val="es-ES"/>
+              </w:rPr>
+              <w:t>is</w:t>
+            </w:r>
+            <w:proofErr w:type="spellEnd"/>
+            <w:r>
+              <w:rPr>
+                <w:rFonts w:ascii="Arial" w:hAnsi="Arial" w:cs="Arial"/>
+                <w:sz w:val="24"/>
+                <w:szCs w:val="24"/>
+                <w:lang w:val="es-ES"/>
+              </w:rPr>
+              <w:t xml:space="preserve"> </w:t>
+            </w:r>
+            <w:proofErr w:type="spellStart"/>
+            <w:r>
+              <w:rPr>
+                <w:rFonts w:ascii="Arial" w:hAnsi="Arial" w:cs="Arial"/>
+                <w:sz w:val="24"/>
+                <w:szCs w:val="24"/>
+                <w:lang w:val="es-ES"/>
+              </w:rPr>
+              <w:t>correctly</w:t>
+            </w:r>
+            <w:proofErr w:type="spellEnd"/>
+            <w:r>
+              <w:rPr>
+                <w:rFonts w:ascii="Arial" w:hAnsi="Arial" w:cs="Arial"/>
+                <w:sz w:val="24"/>
+                <w:szCs w:val="24"/>
+                <w:lang w:val="es-ES"/>
+              </w:rPr>
+              <w:t xml:space="preserve"> </w:t>
+            </w:r>
+            <w:proofErr w:type="spellStart"/>
+            <w:r>
+              <w:rPr>
+                <w:rFonts w:ascii="Arial" w:hAnsi="Arial" w:cs="Arial"/>
+                <w:sz w:val="24"/>
+                <w:szCs w:val="24"/>
+                <w:lang w:val="es-ES"/>
+              </w:rPr>
+              <w:t>added</w:t>
+            </w:r>
+            <w:proofErr w:type="spellEnd"/>
+            <w:r>
+              <w:rPr>
+                <w:rFonts w:ascii="Arial" w:hAnsi="Arial" w:cs="Arial"/>
+                <w:sz w:val="24"/>
+                <w:szCs w:val="24"/>
+                <w:lang w:val="es-ES"/>
+              </w:rPr>
+              <w:t xml:space="preserve"> </w:t>
+            </w:r>
+            <w:proofErr w:type="spellStart"/>
+            <w:r>
+              <w:rPr>
+                <w:rFonts w:ascii="Arial" w:hAnsi="Arial" w:cs="Arial"/>
+                <w:sz w:val="24"/>
+                <w:szCs w:val="24"/>
+                <w:lang w:val="es-ES"/>
+              </w:rPr>
+              <w:t>to</w:t>
+            </w:r>
+            <w:proofErr w:type="spellEnd"/>
+            <w:r>
+              <w:rPr>
+                <w:rFonts w:ascii="Arial" w:hAnsi="Arial" w:cs="Arial"/>
+                <w:sz w:val="24"/>
+                <w:szCs w:val="24"/>
+                <w:lang w:val="es-ES"/>
+              </w:rPr>
+              <w:t xml:space="preserve"> </w:t>
+            </w:r>
+            <w:proofErr w:type="spellStart"/>
+            <w:r>
+              <w:rPr>
+                <w:rFonts w:ascii="Arial" w:hAnsi="Arial" w:cs="Arial"/>
+                <w:sz w:val="24"/>
+                <w:szCs w:val="24"/>
+                <w:lang w:val="es-ES"/>
+              </w:rPr>
+              <w:t>the</w:t>
+            </w:r>
+            <w:proofErr w:type="spellEnd"/>
+            <w:r>
+              <w:rPr>
+                <w:rFonts w:ascii="Arial" w:hAnsi="Arial" w:cs="Arial"/>
+                <w:sz w:val="24"/>
+                <w:szCs w:val="24"/>
+                <w:lang w:val="es-ES"/>
+              </w:rPr>
+              <w:t xml:space="preserve"> Cake and </w:t>
+            </w:r>
+            <w:proofErr w:type="spellStart"/>
+            <w:r>
+              <w:rPr>
+                <w:rFonts w:ascii="Arial" w:hAnsi="Arial" w:cs="Arial"/>
+                <w:sz w:val="24"/>
+                <w:szCs w:val="24"/>
+                <w:lang w:val="es-ES"/>
+              </w:rPr>
+              <w:t>remains</w:t>
+            </w:r>
+            <w:proofErr w:type="spellEnd"/>
+            <w:r>
+              <w:rPr>
+                <w:rFonts w:ascii="Arial" w:hAnsi="Arial" w:cs="Arial"/>
+                <w:sz w:val="24"/>
+                <w:szCs w:val="24"/>
+                <w:lang w:val="es-ES"/>
+              </w:rPr>
+              <w:t xml:space="preserve"> in </w:t>
+            </w:r>
+            <w:proofErr w:type="spellStart"/>
+            <w:r>
+              <w:rPr>
+                <w:rFonts w:ascii="Arial" w:hAnsi="Arial" w:cs="Arial"/>
+                <w:sz w:val="24"/>
+                <w:szCs w:val="24"/>
+                <w:lang w:val="es-ES"/>
+              </w:rPr>
+              <w:t>front</w:t>
+            </w:r>
+            <w:proofErr w:type="spellEnd"/>
+          </w:p>
+        </w:tc>
+      </w:tr>
+      <w:tr>
+        <w:tc>
+          <w:tcPr>
+            <w:tcW w:w="1844" w:type="dxa"/>
+          </w:tcPr>
+          <w:p>
+            <w:pPr>
+              <w:jc w:val="center"/>
+              <w:rPr>
+                <w:rFonts w:ascii="Arial" w:hAnsi="Arial" w:cs="Arial"/>
+                <w:b/>
+                <w:bCs/>
+                <w:sz w:val="24"/>
+                <w:szCs w:val="24"/>
+                <w:lang w:val="es-ES"/>
+              </w:rPr>
+            </w:pPr>
+            <w:proofErr w:type="spellStart"/>
+            <w:r>
+              <w:rPr>
+                <w:rFonts w:ascii="Arial" w:hAnsi="Arial" w:cs="Arial"/>
+                <w:b/>
+                <w:bCs/>
+                <w:sz w:val="24"/>
+                <w:szCs w:val="24"/>
+                <w:lang w:val="es-ES"/>
+              </w:rPr>
+              <w:t>Class</w:t>
+            </w:r>
+            <w:proofErr w:type="spellEnd"/>
+          </w:p>
+        </w:tc>
+        <w:tc>
+          <w:tcPr>
+            <w:tcW w:w="2351" w:type="dxa"/>
+          </w:tcPr>
+          <w:p>
+            <w:pPr>
+              <w:jc w:val="center"/>
+              <w:rPr>
+                <w:rFonts w:ascii="Arial" w:hAnsi="Arial" w:cs="Arial"/>
+                <w:b/>
+                <w:bCs/>
+                <w:sz w:val="24"/>
+                <w:szCs w:val="24"/>
+                <w:lang w:val="es-ES"/>
+              </w:rPr>
+            </w:pPr>
+            <w:proofErr w:type="spellStart"/>
+            <w:r>
+              <w:rPr>
+                <w:rFonts w:ascii="Arial" w:hAnsi="Arial" w:cs="Arial"/>
+                <w:b/>
+                <w:bCs/>
+                <w:sz w:val="24"/>
+                <w:szCs w:val="24"/>
+                <w:lang w:val="es-ES"/>
+              </w:rPr>
+              <w:t>Method</w:t>
+            </w:r>
+            <w:proofErr w:type="spellEnd"/>
+          </w:p>
+        </w:tc>
+        <w:tc>
+          <w:tcPr>
+            <w:tcW w:w="1857" w:type="dxa"/>
+          </w:tcPr>
+          <w:p>
+            <w:pPr>
+              <w:jc w:val="center"/>
+              <w:rPr>
+                <w:rFonts w:ascii="Arial" w:hAnsi="Arial" w:cs="Arial"/>
+                <w:b/>
+                <w:bCs/>
+                <w:sz w:val="24"/>
+                <w:szCs w:val="24"/>
+                <w:lang w:val="es-ES"/>
+              </w:rPr>
+            </w:pPr>
+            <w:proofErr w:type="spellStart"/>
+            <w:r>
+              <w:rPr>
+                <w:rFonts w:ascii="Arial" w:hAnsi="Arial" w:cs="Arial"/>
+                <w:b/>
+                <w:bCs/>
+                <w:sz w:val="24"/>
+                <w:szCs w:val="24"/>
+                <w:lang w:val="es-ES"/>
+              </w:rPr>
+              <w:t>Scenary</w:t>
+            </w:r>
+            <w:proofErr w:type="spellEnd"/>
+          </w:p>
+        </w:tc>
+        <w:tc>
+          <w:tcPr>
+            <w:tcW w:w="1352" w:type="dxa"/>
+          </w:tcPr>
+          <w:p>
+            <w:pPr>
+              <w:jc w:val="center"/>
+              <w:rPr>
+                <w:rFonts w:ascii="Arial" w:hAnsi="Arial" w:cs="Arial"/>
+                <w:b/>
+                <w:bCs/>
+                <w:sz w:val="24"/>
+                <w:szCs w:val="24"/>
+                <w:lang w:val="es-ES"/>
+              </w:rPr>
+            </w:pPr>
+            <w:r>
+              <w:rPr>
+                <w:rFonts w:ascii="Arial" w:hAnsi="Arial" w:cs="Arial"/>
+                <w:b/>
+                <w:bCs/>
+                <w:sz w:val="24"/>
+                <w:szCs w:val="24"/>
+                <w:lang w:val="es-ES"/>
+              </w:rPr>
+              <w:t>I</w:t>
+            </w:r>
+            <w:r>
+              <w:rPr>
+                <w:rFonts w:ascii="Arial" w:hAnsi="Arial" w:cs="Arial"/>
+                <w:b/>
+                <w:bCs/>
+                <w:sz w:val="24"/>
+                <w:szCs w:val="24"/>
+                <w:lang w:val="es-ES"/>
+              </w:rPr>
+              <w:t xml:space="preserve">nput </w:t>
+            </w:r>
+            <w:proofErr w:type="spellStart"/>
+            <w:r>
+              <w:rPr>
+                <w:rFonts w:ascii="Arial" w:hAnsi="Arial" w:cs="Arial"/>
+                <w:b/>
+                <w:bCs/>
+                <w:sz w:val="24"/>
+                <w:szCs w:val="24"/>
+                <w:lang w:val="es-ES"/>
+              </w:rPr>
+              <w:t>V</w:t>
+            </w:r>
+            <w:r>
+              <w:rPr>
+                <w:rFonts w:ascii="Arial" w:hAnsi="Arial" w:cs="Arial"/>
+                <w:b/>
+                <w:bCs/>
+                <w:sz w:val="24"/>
+                <w:szCs w:val="24"/>
+                <w:lang w:val="es-ES"/>
+              </w:rPr>
+              <w:t>alues</w:t>
+            </w:r>
+            <w:proofErr w:type="spellEnd"/>
+          </w:p>
+        </w:tc>
+        <w:tc>
+          <w:tcPr>
+            <w:tcW w:w="1424" w:type="dxa"/>
+          </w:tcPr>
+          <w:p>
+            <w:pPr>
+              <w:jc w:val="center"/>
+              <w:rPr>
+                <w:rFonts w:ascii="Arial" w:hAnsi="Arial" w:cs="Arial"/>
+                <w:b/>
+                <w:bCs/>
+                <w:sz w:val="24"/>
+                <w:szCs w:val="24"/>
+                <w:lang w:val="es-ES"/>
+              </w:rPr>
+            </w:pPr>
+            <w:proofErr w:type="spellStart"/>
+            <w:r>
+              <w:rPr>
+                <w:rFonts w:ascii="Arial" w:hAnsi="Arial" w:cs="Arial"/>
+                <w:b/>
+                <w:bCs/>
+                <w:sz w:val="24"/>
+                <w:szCs w:val="24"/>
+                <w:lang w:val="es-ES"/>
+              </w:rPr>
+              <w:t>Result</w:t>
+            </w:r>
+            <w:proofErr w:type="spellEnd"/>
+          </w:p>
+        </w:tc>
+      </w:tr>
+      <w:tr>
+        <w:trPr>
+          <w:trHeight w:val="2238"/>
+        </w:trPr>
+        <w:tc>
+          <w:tcPr>
+            <w:tcW w:w="1844" w:type="dxa"/>
+          </w:tcPr>
+          <w:p>
+            <w:pPr>
+              <w:jc w:val="center"/>
+              <w:rPr>
+                <w:rFonts w:ascii="Arial" w:hAnsi="Arial" w:cs="Arial"/>
+                <w:sz w:val="24"/>
+                <w:szCs w:val="24"/>
+                <w:lang w:val="es-ES"/>
+              </w:rPr>
+            </w:pPr>
+            <w:proofErr w:type="spellStart"/>
+            <w:r>
+              <w:rPr>
+                <w:rFonts w:ascii="Arial" w:hAnsi="Arial" w:cs="Arial"/>
+                <w:sz w:val="24"/>
+                <w:szCs w:val="24"/>
+                <w:lang w:val="es-ES"/>
+              </w:rPr>
+              <w:t>Queue</w:t>
+            </w:r>
+            <w:r>
+              <w:rPr>
+                <w:rFonts w:ascii="Arial" w:hAnsi="Arial" w:cs="Arial"/>
+                <w:sz w:val="24"/>
+                <w:szCs w:val="24"/>
+                <w:lang w:val="es-ES"/>
+              </w:rPr>
+              <w:t>Test</w:t>
+            </w:r>
+            <w:proofErr w:type="spellEnd"/>
+          </w:p>
+        </w:tc>
+        <w:tc>
+          <w:tcPr>
+            <w:tcW w:w="2351" w:type="dxa"/>
+          </w:tcPr>
+          <w:p>
+            <w:pPr>
+              <w:jc w:val="center"/>
+              <w:rPr>
+                <w:rFonts w:ascii="Arial" w:hAnsi="Arial" w:cs="Arial"/>
+                <w:sz w:val="24"/>
+                <w:szCs w:val="24"/>
+                <w:lang w:val="es-ES"/>
+              </w:rPr>
+            </w:pPr>
+            <w:proofErr w:type="spellStart"/>
+            <w:proofErr w:type="gramStart"/>
+            <w:r>
+              <w:rPr>
+                <w:rFonts w:ascii="Arial" w:hAnsi="Arial" w:cs="Arial"/>
+                <w:sz w:val="24"/>
+                <w:szCs w:val="24"/>
+                <w:lang w:val="es-ES"/>
+              </w:rPr>
+              <w:t>addTest</w:t>
+            </w:r>
+            <w:proofErr w:type="spellEnd"/>
+            <w:r>
+              <w:rPr>
+                <w:rFonts w:ascii="Arial" w:hAnsi="Arial" w:cs="Arial"/>
+                <w:sz w:val="24"/>
+                <w:szCs w:val="24"/>
+                <w:lang w:val="es-ES"/>
+              </w:rPr>
+              <w:t>(</w:t>
+            </w:r>
+            <w:proofErr w:type="gramEnd"/>
+            <w:r>
+              <w:rPr>
+                <w:rFonts w:ascii="Arial" w:hAnsi="Arial" w:cs="Arial"/>
+                <w:sz w:val="24"/>
+                <w:szCs w:val="24"/>
+                <w:lang w:val="es-ES"/>
+              </w:rPr>
+              <w:t>)</w:t>
+            </w:r>
+          </w:p>
+        </w:tc>
+        <w:tc>
+          <w:tcPr>
+            <w:tcW w:w="1857" w:type="dxa"/>
+          </w:tcPr>
+          <w:p>
+            <w:pPr>
+              <w:jc w:val="center"/>
+              <w:rPr>
+                <w:rFonts w:ascii="Arial" w:hAnsi="Arial" w:cs="Arial"/>
+                <w:sz w:val="24"/>
+                <w:szCs w:val="24"/>
+                <w:lang w:val="es-ES"/>
+              </w:rPr>
+            </w:pPr>
+            <w:r>
+              <w:rPr>
+                <w:rFonts w:ascii="Arial" w:hAnsi="Arial" w:cs="Arial"/>
+                <w:sz w:val="24"/>
+                <w:szCs w:val="24"/>
+                <w:lang w:val="es-ES"/>
+              </w:rPr>
+              <w:t>setUpScenary1</w:t>
+            </w:r>
+          </w:p>
+        </w:tc>
+        <w:tc>
+          <w:tcPr>
+            <w:tcW w:w="1352" w:type="dxa"/>
+          </w:tcPr>
+          <w:p>
+            <w:pPr>
+              <w:jc w:val="center"/>
+              <w:rPr>
+                <w:rFonts w:ascii="Arial" w:hAnsi="Arial" w:cs="Arial"/>
+                <w:sz w:val="24"/>
+                <w:szCs w:val="24"/>
+                <w:lang w:val="es-ES"/>
+              </w:rPr>
+            </w:pPr>
+            <w:proofErr w:type="spellStart"/>
+            <w:r>
+              <w:rPr>
+                <w:rFonts w:ascii="Arial" w:hAnsi="Arial" w:cs="Arial"/>
+                <w:sz w:val="24"/>
+                <w:szCs w:val="24"/>
+                <w:lang w:val="es-ES"/>
+              </w:rPr>
+              <w:t>Clients</w:t>
+            </w:r>
+            <w:proofErr w:type="spellEnd"/>
+            <w:r>
+              <w:rPr>
+                <w:rFonts w:ascii="Arial" w:hAnsi="Arial" w:cs="Arial"/>
+                <w:sz w:val="24"/>
+                <w:szCs w:val="24"/>
+                <w:lang w:val="es-ES"/>
+              </w:rPr>
+              <w:t xml:space="preserve"> 1, 2, 3, 4, and 5 </w:t>
+            </w:r>
+            <w:proofErr w:type="spellStart"/>
+            <w:r>
+              <w:rPr>
+                <w:rFonts w:ascii="Arial" w:hAnsi="Arial" w:cs="Arial"/>
+                <w:sz w:val="24"/>
+                <w:szCs w:val="24"/>
+                <w:lang w:val="es-ES"/>
+              </w:rPr>
+              <w:t>previously</w:t>
+            </w:r>
+            <w:proofErr w:type="spellEnd"/>
+            <w:r>
+              <w:rPr>
+                <w:rFonts w:ascii="Arial" w:hAnsi="Arial" w:cs="Arial"/>
+                <w:sz w:val="24"/>
+                <w:szCs w:val="24"/>
+                <w:lang w:val="es-ES"/>
+              </w:rPr>
+              <w:t xml:space="preserve"> </w:t>
+            </w:r>
+            <w:proofErr w:type="spellStart"/>
+            <w:r>
+              <w:rPr>
+                <w:rFonts w:ascii="Arial" w:hAnsi="Arial" w:cs="Arial"/>
+                <w:sz w:val="24"/>
+                <w:szCs w:val="24"/>
+                <w:lang w:val="es-ES"/>
+              </w:rPr>
+              <w:t>created</w:t>
+            </w:r>
+            <w:proofErr w:type="spellEnd"/>
+          </w:p>
+        </w:tc>
+        <w:tc>
+          <w:tcPr>
+            <w:tcW w:w="1424" w:type="dxa"/>
+          </w:tcPr>
+          <w:p>
+            <w:pPr>
+              <w:jc w:val="center"/>
+              <w:rPr>
+                <w:rFonts w:ascii="Arial" w:hAnsi="Arial" w:cs="Arial"/>
+                <w:sz w:val="24"/>
+                <w:szCs w:val="24"/>
+                <w:lang w:val="es-ES"/>
+              </w:rPr>
+            </w:pPr>
+            <w:proofErr w:type="spellStart"/>
+            <w:r>
+              <w:rPr>
+                <w:rFonts w:ascii="Arial" w:hAnsi="Arial" w:cs="Arial"/>
+                <w:sz w:val="24"/>
+                <w:szCs w:val="24"/>
+                <w:lang w:val="es-ES"/>
+              </w:rPr>
+              <w:t>Clients</w:t>
+            </w:r>
+            <w:proofErr w:type="spellEnd"/>
+            <w:r>
+              <w:rPr>
+                <w:rFonts w:ascii="Arial" w:hAnsi="Arial" w:cs="Arial"/>
+                <w:sz w:val="24"/>
+                <w:szCs w:val="24"/>
+                <w:lang w:val="es-ES"/>
+              </w:rPr>
+              <w:t xml:space="preserve"> </w:t>
+            </w:r>
+            <w:proofErr w:type="spellStart"/>
+            <w:r>
+              <w:rPr>
+                <w:rFonts w:ascii="Arial" w:hAnsi="Arial" w:cs="Arial"/>
+                <w:sz w:val="24"/>
+                <w:szCs w:val="24"/>
+                <w:lang w:val="es-ES"/>
+              </w:rPr>
+              <w:t>have</w:t>
+            </w:r>
+            <w:proofErr w:type="spellEnd"/>
+            <w:r>
+              <w:rPr>
+                <w:rFonts w:ascii="Arial" w:hAnsi="Arial" w:cs="Arial"/>
+                <w:sz w:val="24"/>
+                <w:szCs w:val="24"/>
+                <w:lang w:val="es-ES"/>
+              </w:rPr>
+              <w:t xml:space="preserve"> </w:t>
+            </w:r>
+            <w:proofErr w:type="spellStart"/>
+            <w:r>
+              <w:rPr>
+                <w:rFonts w:ascii="Arial" w:hAnsi="Arial" w:cs="Arial"/>
+                <w:sz w:val="24"/>
+                <w:szCs w:val="24"/>
+                <w:lang w:val="es-ES"/>
+              </w:rPr>
+              <w:t>been</w:t>
+            </w:r>
+            <w:proofErr w:type="spellEnd"/>
+            <w:r>
+              <w:rPr>
+                <w:rFonts w:ascii="Arial" w:hAnsi="Arial" w:cs="Arial"/>
+                <w:sz w:val="24"/>
+                <w:szCs w:val="24"/>
+                <w:lang w:val="es-ES"/>
+              </w:rPr>
+              <w:t xml:space="preserve"> </w:t>
+            </w:r>
+            <w:proofErr w:type="spellStart"/>
+            <w:r>
+              <w:rPr>
+                <w:rFonts w:ascii="Arial" w:hAnsi="Arial" w:cs="Arial"/>
+                <w:sz w:val="24"/>
+                <w:szCs w:val="24"/>
+                <w:lang w:val="es-ES"/>
+              </w:rPr>
+              <w:t>added</w:t>
+            </w:r>
+            <w:proofErr w:type="spellEnd"/>
+            <w:r>
+              <w:rPr>
+                <w:rFonts w:ascii="Arial" w:hAnsi="Arial" w:cs="Arial"/>
+                <w:sz w:val="24"/>
+                <w:szCs w:val="24"/>
+                <w:lang w:val="es-ES"/>
+              </w:rPr>
+              <w:t xml:space="preserve"> </w:t>
+            </w:r>
+            <w:proofErr w:type="spellStart"/>
+            <w:r>
+              <w:rPr>
+                <w:rFonts w:ascii="Arial" w:hAnsi="Arial" w:cs="Arial"/>
+                <w:sz w:val="24"/>
+                <w:szCs w:val="24"/>
+                <w:lang w:val="es-ES"/>
+              </w:rPr>
+              <w:t>successfully</w:t>
+            </w:r>
+            <w:proofErr w:type="spellEnd"/>
+            <w:r>
+              <w:rPr>
+                <w:rFonts w:ascii="Arial" w:hAnsi="Arial" w:cs="Arial"/>
+                <w:sz w:val="24"/>
+                <w:szCs w:val="24"/>
+                <w:lang w:val="es-ES"/>
+              </w:rPr>
+              <w:t xml:space="preserve"> and </w:t>
+            </w:r>
+            <w:proofErr w:type="spellStart"/>
+            <w:r>
+              <w:rPr>
+                <w:rFonts w:ascii="Arial" w:hAnsi="Arial" w:cs="Arial"/>
+                <w:sz w:val="24"/>
+                <w:szCs w:val="24"/>
+                <w:lang w:val="es-ES"/>
+              </w:rPr>
+              <w:t>remains</w:t>
+            </w:r>
+            <w:proofErr w:type="spellEnd"/>
+            <w:r>
+              <w:rPr>
+                <w:rFonts w:ascii="Arial" w:hAnsi="Arial" w:cs="Arial"/>
+                <w:sz w:val="24"/>
+                <w:szCs w:val="24"/>
+                <w:lang w:val="es-ES"/>
+              </w:rPr>
+              <w:t xml:space="preserve"> in </w:t>
+            </w:r>
+            <w:proofErr w:type="spellStart"/>
+            <w:r>
+              <w:rPr>
+                <w:rFonts w:ascii="Arial" w:hAnsi="Arial" w:cs="Arial"/>
+                <w:sz w:val="24"/>
+                <w:szCs w:val="24"/>
+                <w:lang w:val="es-ES"/>
+              </w:rPr>
+              <w:t>front</w:t>
+            </w:r>
+            <w:proofErr w:type="spellEnd"/>
+          </w:p>
+        </w:tc>
+      </w:tr>
+    </w:tbl>
+    <w:p>
+      <w:pPr>
+        <w:jc w:val="center"/>
+        <w:rPr>
+          <w:rFonts w:ascii="Arial" w:hAnsi="Arial" w:cs="Arial"/>
+          <w:sz w:val="24"/>
+          <w:szCs w:val="24"/>
+          <w:lang w:val="es-ES"/>
+        </w:rPr>
+      </w:pPr>
     </w:p>
     <w:tbl>
       <w:tblPr>
@@ -7667,47 +8543,107 @@
                 <w:szCs w:val="24"/>
                 <w:lang w:val="es-ES"/>
               </w:rPr>
-              <w:t>two</w:t>
-            </w:r>
-            <w:proofErr w:type="spellEnd"/>
-            <w:r>
-              <w:rPr>
-                <w:rFonts w:ascii="Arial" w:hAnsi="Arial" w:cs="Arial"/>
-                <w:sz w:val="24"/>
-                <w:szCs w:val="24"/>
-                <w:lang w:val="es-ES"/>
-              </w:rPr>
-              <w:t xml:space="preserve"> </w:t>
-            </w:r>
-            <w:proofErr w:type="spellStart"/>
-            <w:r>
-              <w:rPr>
-                <w:rFonts w:ascii="Arial" w:hAnsi="Arial" w:cs="Arial"/>
-                <w:sz w:val="24"/>
-                <w:szCs w:val="24"/>
-                <w:lang w:val="es-ES"/>
-              </w:rPr>
-              <w:t>shelves</w:t>
-            </w:r>
-            <w:proofErr w:type="spellEnd"/>
-            <w:r>
-              <w:rPr>
-                <w:rFonts w:ascii="Arial" w:hAnsi="Arial" w:cs="Arial"/>
-                <w:sz w:val="24"/>
-                <w:szCs w:val="24"/>
-                <w:lang w:val="es-ES"/>
-              </w:rPr>
-              <w:t xml:space="preserve"> </w:t>
-            </w:r>
-            <w:proofErr w:type="spellStart"/>
-            <w:r>
-              <w:rPr>
-                <w:rFonts w:ascii="Arial" w:hAnsi="Arial" w:cs="Arial"/>
-                <w:sz w:val="24"/>
-                <w:szCs w:val="24"/>
-                <w:lang w:val="es-ES"/>
-              </w:rPr>
-              <w:t>with</w:t>
+              <w:t>when</w:t>
+            </w:r>
+            <w:proofErr w:type="spellEnd"/>
+            <w:r>
+              <w:rPr>
+                <w:rFonts w:ascii="Arial" w:hAnsi="Arial" w:cs="Arial"/>
+                <w:sz w:val="24"/>
+                <w:szCs w:val="24"/>
+                <w:lang w:val="es-ES"/>
+              </w:rPr>
+              <w:t xml:space="preserve"> </w:t>
+            </w:r>
+            <w:proofErr w:type="spellStart"/>
+            <w:r>
+              <w:rPr>
+                <w:rFonts w:ascii="Arial" w:hAnsi="Arial" w:cs="Arial"/>
+                <w:sz w:val="24"/>
+                <w:szCs w:val="24"/>
+                <w:lang w:val="es-ES"/>
+              </w:rPr>
+              <w:t>polling</w:t>
+            </w:r>
+            <w:proofErr w:type="spellEnd"/>
+            <w:r>
+              <w:rPr>
+                <w:rFonts w:ascii="Arial" w:hAnsi="Arial" w:cs="Arial"/>
+                <w:sz w:val="24"/>
+                <w:szCs w:val="24"/>
+                <w:lang w:val="es-ES"/>
+              </w:rPr>
+              <w:t xml:space="preserve"> </w:t>
+            </w:r>
+            <w:proofErr w:type="spellStart"/>
+            <w:r>
+              <w:rPr>
+                <w:rFonts w:ascii="Arial" w:hAnsi="Arial" w:cs="Arial"/>
+                <w:sz w:val="24"/>
+                <w:szCs w:val="24"/>
+                <w:lang w:val="es-ES"/>
+              </w:rPr>
+              <w:t>returns</w:t>
+            </w:r>
+            <w:proofErr w:type="spellEnd"/>
+            <w:r>
+              <w:rPr>
+                <w:rFonts w:ascii="Arial" w:hAnsi="Arial" w:cs="Arial"/>
+                <w:sz w:val="24"/>
+                <w:szCs w:val="24"/>
+                <w:lang w:val="es-ES"/>
+              </w:rPr>
+              <w:t xml:space="preserve"> and </w:t>
+            </w:r>
+            <w:proofErr w:type="spellStart"/>
+            <w:r>
+              <w:rPr>
+                <w:rFonts w:ascii="Arial" w:hAnsi="Arial" w:cs="Arial"/>
+                <w:sz w:val="24"/>
+                <w:szCs w:val="24"/>
+                <w:lang w:val="es-ES"/>
+              </w:rPr>
+              <w:t>removes</w:t>
+            </w:r>
+            <w:proofErr w:type="spellEnd"/>
+            <w:r>
+              <w:rPr>
+                <w:rFonts w:ascii="Arial" w:hAnsi="Arial" w:cs="Arial"/>
+                <w:sz w:val="24"/>
+                <w:szCs w:val="24"/>
+                <w:lang w:val="es-ES"/>
+              </w:rPr>
+              <w:t xml:space="preserve"> a </w:t>
+            </w:r>
+            <w:proofErr w:type="spellStart"/>
+            <w:r>
+              <w:rPr>
+                <w:rFonts w:ascii="Arial" w:hAnsi="Arial" w:cs="Arial"/>
+                <w:sz w:val="24"/>
+                <w:szCs w:val="24"/>
+                <w:lang w:val="es-ES"/>
+              </w:rPr>
+              <w:t>client</w:t>
+            </w:r>
+            <w:proofErr w:type="spellEnd"/>
+            <w:r>
+              <w:rPr>
+                <w:rFonts w:ascii="Arial" w:hAnsi="Arial" w:cs="Arial"/>
+                <w:sz w:val="24"/>
+                <w:szCs w:val="24"/>
+                <w:lang w:val="es-ES"/>
+              </w:rPr>
+              <w:t xml:space="preserve"> </w:t>
+            </w:r>
+            <w:proofErr w:type="spellStart"/>
+            <w:r>
+              <w:rPr>
+                <w:rFonts w:ascii="Arial" w:hAnsi="Arial" w:cs="Arial"/>
+                <w:sz w:val="24"/>
+                <w:szCs w:val="24"/>
+                <w:lang w:val="es-ES"/>
+              </w:rPr>
+              <w:t>from</w:t>
             </w:r>
             <w:proofErr w:type="spellEnd"/>
             <w:r>
@@ -7747,107 +8683,7 @@
                 <w:szCs w:val="24"/>
                 <w:lang w:val="es-ES"/>
               </w:rPr>
-              <w:t>same</w:t>
-            </w:r>
-            <w:proofErr w:type="spellEnd"/>
-            <w:r>
-              <w:rPr>
-                <w:rFonts w:ascii="Arial" w:hAnsi="Arial" w:cs="Arial"/>
-                <w:sz w:val="24"/>
-                <w:szCs w:val="24"/>
-                <w:lang w:val="es-ES"/>
-              </w:rPr>
-              <w:t xml:space="preserve"> Key are </w:t>
-            </w:r>
-            <w:proofErr w:type="spellStart"/>
-            <w:r>
-              <w:rPr>
-                <w:rFonts w:ascii="Arial" w:hAnsi="Arial" w:cs="Arial"/>
-                <w:sz w:val="24"/>
-                <w:szCs w:val="24"/>
-                <w:lang w:val="es-ES"/>
-              </w:rPr>
-              <w:t>not</w:t>
-            </w:r>
-            <w:proofErr w:type="spellEnd"/>
-            <w:r>
-              <w:rPr>
-                <w:rFonts w:ascii="Arial" w:hAnsi="Arial" w:cs="Arial"/>
-                <w:sz w:val="24"/>
-                <w:szCs w:val="24"/>
-                <w:lang w:val="es-ES"/>
-              </w:rPr>
-              <w:t xml:space="preserve"> </w:t>
-            </w:r>
-            <w:proofErr w:type="spellStart"/>
-            <w:r>
-              <w:rPr>
-                <w:rFonts w:ascii="Arial" w:hAnsi="Arial" w:cs="Arial"/>
-                <w:sz w:val="24"/>
-                <w:szCs w:val="24"/>
-                <w:lang w:val="es-ES"/>
-              </w:rPr>
-              <w:t>added</w:t>
-            </w:r>
-            <w:proofErr w:type="spellEnd"/>
-            <w:r>
-              <w:rPr>
-                <w:rFonts w:ascii="Arial" w:hAnsi="Arial" w:cs="Arial"/>
-                <w:sz w:val="24"/>
-                <w:szCs w:val="24"/>
-                <w:lang w:val="es-ES"/>
-              </w:rPr>
-              <w:t xml:space="preserve"> </w:t>
-            </w:r>
-            <w:proofErr w:type="spellStart"/>
-            <w:r>
-              <w:rPr>
-                <w:rFonts w:ascii="Arial" w:hAnsi="Arial" w:cs="Arial"/>
-                <w:sz w:val="24"/>
-                <w:szCs w:val="24"/>
-                <w:lang w:val="es-ES"/>
-              </w:rPr>
-              <w:t>to</w:t>
-            </w:r>
-            <w:proofErr w:type="spellEnd"/>
-            <w:r>
-              <w:rPr>
-                <w:rFonts w:ascii="Arial" w:hAnsi="Arial" w:cs="Arial"/>
-                <w:sz w:val="24"/>
-                <w:szCs w:val="24"/>
-                <w:lang w:val="es-ES"/>
-              </w:rPr>
-              <w:t xml:space="preserve"> </w:t>
-            </w:r>
-            <w:proofErr w:type="spellStart"/>
-            <w:r>
-              <w:rPr>
-                <w:rFonts w:ascii="Arial" w:hAnsi="Arial" w:cs="Arial"/>
-                <w:sz w:val="24"/>
-                <w:szCs w:val="24"/>
-                <w:lang w:val="es-ES"/>
-              </w:rPr>
-              <w:t>the</w:t>
-            </w:r>
-            <w:proofErr w:type="spellEnd"/>
-            <w:r>
-              <w:rPr>
-                <w:rFonts w:ascii="Arial" w:hAnsi="Arial" w:cs="Arial"/>
-                <w:sz w:val="24"/>
-                <w:szCs w:val="24"/>
-                <w:lang w:val="es-ES"/>
-              </w:rPr>
-              <w:t xml:space="preserve"> </w:t>
-            </w:r>
-            <w:proofErr w:type="spellStart"/>
-            <w:r>
-              <w:rPr>
-                <w:rFonts w:ascii="Arial" w:hAnsi="Arial" w:cs="Arial"/>
-                <w:sz w:val="24"/>
-                <w:szCs w:val="24"/>
-                <w:lang w:val="es-ES"/>
-              </w:rPr>
-              <w:t>HashTable</w:t>
+              <w:t>Queue</w:t>
             </w:r>
             <w:proofErr w:type="spellEnd"/>
           </w:p>
@@ -8069,7 +8905,16 @@
                 <w:szCs w:val="24"/>
                 <w:lang w:val="es-ES"/>
               </w:rPr>
-              <w:t>HashTableTest</w:t>
+              <w:t>Queue</w:t>
+            </w:r>
+            <w:r>
+              <w:rPr>
+                <w:rFonts w:ascii="Arial" w:hAnsi="Arial" w:cs="Arial"/>
+                <w:sz w:val="24"/>
+                <w:szCs w:val="24"/>
+                <w:lang w:val="es-ES"/>
+              </w:rPr>
+              <w:t>Test</w:t>
             </w:r>
             <w:proofErr w:type="spellEnd"/>
           </w:p>
@@ -8097,7 +8942,16 @@
                 <w:szCs w:val="24"/>
                 <w:lang w:val="es-ES"/>
               </w:rPr>
-              <w:t>duplicatedKeyTest</w:t>
+              <w:t>poll</w:t>
+            </w:r>
+            <w:r>
+              <w:rPr>
+                <w:rFonts w:ascii="Arial" w:hAnsi="Arial" w:cs="Arial"/>
+                <w:sz w:val="24"/>
+                <w:szCs w:val="24"/>
+                <w:lang w:val="es-ES"/>
+              </w:rPr>
+              <w:t>Test</w:t>
             </w:r>
             <w:proofErr w:type="spellEnd"/>
             <w:r>
@@ -8168,26 +9022,17 @@
                 <w:szCs w:val="24"/>
                 <w:lang w:val="es-ES"/>
               </w:rPr>
-              <w:t>Shel</w:t>
-            </w:r>
-            <w:r>
-              <w:rPr>
-                <w:rFonts w:ascii="Arial" w:hAnsi="Arial" w:cs="Arial"/>
-                <w:sz w:val="24"/>
-                <w:szCs w:val="24"/>
-                <w:lang w:val="es-ES"/>
-              </w:rPr>
-              <w:t>fs</w:t>
-            </w:r>
-            <w:proofErr w:type="spellEnd"/>
-            <w:r>
-              <w:rPr>
-                <w:rFonts w:ascii="Arial" w:hAnsi="Arial" w:cs="Arial"/>
-                <w:sz w:val="24"/>
-                <w:szCs w:val="24"/>
-                <w:lang w:val="es-ES"/>
-              </w:rPr>
-              <w:t xml:space="preserve"> 1, 2 and 3 </w:t>
+              <w:t>Clients</w:t>
+            </w:r>
+            <w:proofErr w:type="spellEnd"/>
+            <w:r>
+              <w:rPr>
+                <w:rFonts w:ascii="Arial" w:hAnsi="Arial" w:cs="Arial"/>
+                <w:sz w:val="24"/>
+                <w:szCs w:val="24"/>
+                <w:lang w:val="es-ES"/>
+              </w:rPr>
+              <w:t xml:space="preserve"> 1, 2, 3, 4, and 5 </w:t>
             </w:r>
             <w:proofErr w:type="spellStart"/>
             <w:r>
@@ -8244,47 +9089,87 @@
                 <w:szCs w:val="24"/>
                 <w:lang w:val="es-ES"/>
               </w:rPr>
-              <w:t>There</w:t>
-            </w:r>
-            <w:proofErr w:type="spellEnd"/>
-            <w:r>
-              <w:rPr>
-                <w:rFonts w:ascii="Arial" w:hAnsi="Arial" w:cs="Arial"/>
-                <w:sz w:val="24"/>
-                <w:szCs w:val="24"/>
-                <w:lang w:val="es-ES"/>
-              </w:rPr>
-              <w:t xml:space="preserve"> are no </w:t>
-            </w:r>
-            <w:proofErr w:type="spellStart"/>
-            <w:r>
-              <w:rPr>
-                <w:rFonts w:ascii="Arial" w:hAnsi="Arial" w:cs="Arial"/>
-                <w:sz w:val="24"/>
-                <w:szCs w:val="24"/>
-                <w:lang w:val="es-ES"/>
-              </w:rPr>
-              <w:t>shelves</w:t>
-            </w:r>
-            <w:proofErr w:type="spellEnd"/>
-            <w:r>
-              <w:rPr>
-                <w:rFonts w:ascii="Arial" w:hAnsi="Arial" w:cs="Arial"/>
-                <w:sz w:val="24"/>
-                <w:szCs w:val="24"/>
-                <w:lang w:val="es-ES"/>
-              </w:rPr>
-              <w:t xml:space="preserve"> </w:t>
-            </w:r>
-            <w:proofErr w:type="spellStart"/>
-            <w:r>
-              <w:rPr>
-                <w:rFonts w:ascii="Arial" w:hAnsi="Arial" w:cs="Arial"/>
-                <w:sz w:val="24"/>
-                <w:szCs w:val="24"/>
-                <w:lang w:val="es-ES"/>
-              </w:rPr>
-              <w:t>with</w:t>
+              <w:t>The</w:t>
+            </w:r>
+            <w:proofErr w:type="spellEnd"/>
+            <w:r>
+              <w:rPr>
+                <w:rFonts w:ascii="Arial" w:hAnsi="Arial" w:cs="Arial"/>
+                <w:sz w:val="24"/>
+                <w:szCs w:val="24"/>
+                <w:lang w:val="es-ES"/>
+              </w:rPr>
+              <w:t xml:space="preserve"> </w:t>
+            </w:r>
+            <w:proofErr w:type="spellStart"/>
+            <w:r>
+              <w:rPr>
+                <w:rFonts w:ascii="Arial" w:hAnsi="Arial" w:cs="Arial"/>
+                <w:sz w:val="24"/>
+                <w:szCs w:val="24"/>
+                <w:lang w:val="es-ES"/>
+              </w:rPr>
+              <w:t>client</w:t>
+            </w:r>
+            <w:proofErr w:type="spellEnd"/>
+            <w:r>
+              <w:rPr>
+                <w:rFonts w:ascii="Arial" w:hAnsi="Arial" w:cs="Arial"/>
+                <w:sz w:val="24"/>
+                <w:szCs w:val="24"/>
+                <w:lang w:val="es-ES"/>
+              </w:rPr>
+              <w:t xml:space="preserve"> </w:t>
+            </w:r>
+            <w:proofErr w:type="spellStart"/>
+            <w:r>
+              <w:rPr>
+                <w:rFonts w:ascii="Arial" w:hAnsi="Arial" w:cs="Arial"/>
+                <w:sz w:val="24"/>
+                <w:szCs w:val="24"/>
+                <w:lang w:val="es-ES"/>
+              </w:rPr>
+              <w:t>is</w:t>
+            </w:r>
+            <w:proofErr w:type="spellEnd"/>
+            <w:r>
+              <w:rPr>
+                <w:rFonts w:ascii="Arial" w:hAnsi="Arial" w:cs="Arial"/>
+                <w:sz w:val="24"/>
+                <w:szCs w:val="24"/>
+                <w:lang w:val="es-ES"/>
+              </w:rPr>
+              <w:t xml:space="preserve"> </w:t>
+            </w:r>
+            <w:proofErr w:type="spellStart"/>
+            <w:r>
+              <w:rPr>
+                <w:rFonts w:ascii="Arial" w:hAnsi="Arial" w:cs="Arial"/>
+                <w:sz w:val="24"/>
+                <w:szCs w:val="24"/>
+                <w:lang w:val="es-ES"/>
+              </w:rPr>
+              <w:t>returned</w:t>
+            </w:r>
+            <w:proofErr w:type="spellEnd"/>
+            <w:r>
+              <w:rPr>
+                <w:rFonts w:ascii="Arial" w:hAnsi="Arial" w:cs="Arial"/>
+                <w:sz w:val="24"/>
+                <w:szCs w:val="24"/>
+                <w:lang w:val="es-ES"/>
+              </w:rPr>
+              <w:t xml:space="preserve"> and removed </w:t>
+            </w:r>
+            <w:proofErr w:type="spellStart"/>
+            <w:r>
+              <w:rPr>
+                <w:rFonts w:ascii="Arial" w:hAnsi="Arial" w:cs="Arial"/>
+                <w:sz w:val="24"/>
+                <w:szCs w:val="24"/>
+                <w:lang w:val="es-ES"/>
+              </w:rPr>
+              <w:t>from</w:t>
             </w:r>
             <w:proofErr w:type="spellEnd"/>
             <w:r>
@@ -8324,17 +9209,297 @@
                 <w:szCs w:val="24"/>
                 <w:lang w:val="es-ES"/>
               </w:rPr>
-              <w:t>same</w:t>
-            </w:r>
-            <w:proofErr w:type="spellEnd"/>
-            <w:r>
-              <w:rPr>
-                <w:rFonts w:ascii="Arial" w:hAnsi="Arial" w:cs="Arial"/>
-                <w:sz w:val="24"/>
-                <w:szCs w:val="24"/>
-                <w:lang w:val="es-ES"/>
-              </w:rPr>
-              <w:t xml:space="preserve"> Key in </w:t>
+              <w:t>Queue</w:t>
+            </w:r>
+            <w:proofErr w:type="spellEnd"/>
+            <w:r>
+              <w:rPr>
+                <w:rFonts w:ascii="Arial" w:hAnsi="Arial" w:cs="Arial"/>
+                <w:sz w:val="24"/>
+                <w:szCs w:val="24"/>
+                <w:lang w:val="es-ES"/>
+              </w:rPr>
+              <w:t xml:space="preserve"> in a </w:t>
+            </w:r>
+            <w:proofErr w:type="spellStart"/>
+            <w:r>
+              <w:rPr>
+                <w:rFonts w:ascii="Arial" w:hAnsi="Arial" w:cs="Arial"/>
+                <w:sz w:val="24"/>
+                <w:szCs w:val="24"/>
+                <w:lang w:val="es-ES"/>
+              </w:rPr>
+              <w:t>successful</w:t>
+            </w:r>
+            <w:proofErr w:type="spellEnd"/>
+            <w:r>
+              <w:rPr>
+                <w:rFonts w:ascii="Arial" w:hAnsi="Arial" w:cs="Arial"/>
+                <w:sz w:val="24"/>
+                <w:szCs w:val="24"/>
+                <w:lang w:val="es-ES"/>
+              </w:rPr>
+              <w:t xml:space="preserve"> </w:t>
+            </w:r>
+            <w:proofErr w:type="spellStart"/>
+            <w:r>
+              <w:rPr>
+                <w:rFonts w:ascii="Arial" w:hAnsi="Arial" w:cs="Arial"/>
+                <w:sz w:val="24"/>
+                <w:szCs w:val="24"/>
+                <w:lang w:val="es-ES"/>
+              </w:rPr>
+              <w:t>way</w:t>
+            </w:r>
+            <w:proofErr w:type="spellEnd"/>
+          </w:p>
+        </w:tc>
+      </w:tr>
+    </w:tbl>
+    <w:p>
+      <w:pPr>
+        <w:jc w:val="center"/>
+        <w:rPr>
+          <w:rFonts w:ascii="Arial" w:hAnsi="Arial" w:cs="Arial"/>
+          <w:sz w:val="24"/>
+          <w:szCs w:val="24"/>
+          <w:lang w:val="es-ES"/>
+        </w:rPr>
+      </w:pPr>
+    </w:p>
+    <w:p>
+      <w:pPr>
+        <w:jc w:val="center"/>
+        <w:rPr>
+          <w:rFonts w:ascii="Arial" w:hAnsi="Arial" w:cs="Arial"/>
+          <w:sz w:val="24"/>
+          <w:szCs w:val="24"/>
+          <w:lang w:val="es-ES"/>
+        </w:rPr>
+      </w:pPr>
+    </w:p>
+    <w:tbl>
+      <w:tblPr>
+        <w:tblStyle w:val="Tablaconcuadrcula"/>
+        <w:tblW w:w="0" w:type="auto"/>
+        <w:tblLook w:val="04A0" w:firstRow="1" w:lastRow="0" w:firstColumn="1" w:lastColumn="0" w:noHBand="0" w:noVBand="1"/>
+      </w:tblPr>
+      <w:tblGrid>
+        <w:gridCol w:w="1844"/>
+        <w:gridCol w:w="2351"/>
+        <w:gridCol w:w="1857"/>
+        <w:gridCol w:w="1352"/>
+        <w:gridCol w:w="1424"/>
+      </w:tblGrid>
+      <w:tr>
+        <w:tc>
+          <w:tcPr>
+            <w:tcW w:w="8828" w:type="dxa"/>
+            <w:gridSpan w:val="5"/>
+          </w:tcPr>
+          <w:p>
+            <w:pPr>
+              <w:rPr>
+                <w:rFonts w:ascii="Arial" w:hAnsi="Arial" w:cs="Arial"/>
+                <w:sz w:val="24"/>
+                <w:szCs w:val="24"/>
+                <w:lang w:val="es-ES"/>
+              </w:rPr>
+            </w:pPr>
+            <w:r>
+              <w:rPr>
+                <w:rFonts w:ascii="Arial" w:hAnsi="Arial" w:cs="Arial"/>
+                <w:b/>
+                <w:bCs/>
+                <w:sz w:val="24"/>
+                <w:szCs w:val="24"/>
+                <w:lang w:val="es-ES"/>
+              </w:rPr>
+              <w:t xml:space="preserve">Test </w:t>
+            </w:r>
+            <w:proofErr w:type="spellStart"/>
+            <w:r>
+              <w:rPr>
+                <w:rFonts w:ascii="Arial" w:hAnsi="Arial" w:cs="Arial"/>
+                <w:b/>
+                <w:bCs/>
+                <w:sz w:val="24"/>
+                <w:szCs w:val="24"/>
+                <w:lang w:val="es-ES"/>
+              </w:rPr>
+              <w:t>objective</w:t>
+            </w:r>
+            <w:proofErr w:type="spellEnd"/>
+            <w:r>
+              <w:rPr>
+                <w:rFonts w:ascii="Arial" w:hAnsi="Arial" w:cs="Arial"/>
+                <w:b/>
+                <w:bCs/>
+                <w:sz w:val="24"/>
+                <w:szCs w:val="24"/>
+                <w:lang w:val="es-ES"/>
+              </w:rPr>
+              <w:t xml:space="preserve">: </w:t>
+            </w:r>
+            <w:proofErr w:type="spellStart"/>
+            <w:r>
+              <w:rPr>
+                <w:rFonts w:ascii="Arial" w:hAnsi="Arial" w:cs="Arial"/>
+                <w:sz w:val="24"/>
+                <w:szCs w:val="24"/>
+                <w:lang w:val="es-ES"/>
+              </w:rPr>
+              <w:t>Validate</w:t>
+            </w:r>
+            <w:proofErr w:type="spellEnd"/>
+            <w:r>
+              <w:rPr>
+                <w:rFonts w:ascii="Arial" w:hAnsi="Arial" w:cs="Arial"/>
+                <w:sz w:val="24"/>
+                <w:szCs w:val="24"/>
+                <w:lang w:val="es-ES"/>
+              </w:rPr>
+              <w:t xml:space="preserve"> </w:t>
+            </w:r>
+            <w:proofErr w:type="spellStart"/>
+            <w:r>
+              <w:rPr>
+                <w:rFonts w:ascii="Arial" w:hAnsi="Arial" w:cs="Arial"/>
+                <w:sz w:val="24"/>
+                <w:szCs w:val="24"/>
+                <w:lang w:val="es-ES"/>
+              </w:rPr>
+              <w:t>that</w:t>
+            </w:r>
+            <w:proofErr w:type="spellEnd"/>
+            <w:r>
+              <w:rPr>
+                <w:rFonts w:ascii="Arial" w:hAnsi="Arial" w:cs="Arial"/>
+                <w:sz w:val="24"/>
+                <w:szCs w:val="24"/>
+                <w:lang w:val="es-ES"/>
+              </w:rPr>
+              <w:t xml:space="preserve"> </w:t>
+            </w:r>
+            <w:proofErr w:type="spellStart"/>
+            <w:r>
+              <w:rPr>
+                <w:rFonts w:ascii="Arial" w:hAnsi="Arial" w:cs="Arial"/>
+                <w:sz w:val="24"/>
+                <w:szCs w:val="24"/>
+                <w:lang w:val="es-ES"/>
+              </w:rPr>
+              <w:t>when</w:t>
+            </w:r>
+            <w:proofErr w:type="spellEnd"/>
+            <w:r>
+              <w:rPr>
+                <w:rFonts w:ascii="Arial" w:hAnsi="Arial" w:cs="Arial"/>
+                <w:sz w:val="24"/>
+                <w:szCs w:val="24"/>
+                <w:lang w:val="es-ES"/>
+              </w:rPr>
+              <w:t xml:space="preserve"> </w:t>
+            </w:r>
+            <w:proofErr w:type="spellStart"/>
+            <w:r>
+              <w:rPr>
+                <w:rFonts w:ascii="Arial" w:hAnsi="Arial" w:cs="Arial"/>
+                <w:sz w:val="24"/>
+                <w:szCs w:val="24"/>
+                <w:lang w:val="es-ES"/>
+              </w:rPr>
+              <w:t>polling</w:t>
+            </w:r>
+            <w:proofErr w:type="spellEnd"/>
+            <w:r>
+              <w:rPr>
+                <w:rFonts w:ascii="Arial" w:hAnsi="Arial" w:cs="Arial"/>
+                <w:sz w:val="24"/>
+                <w:szCs w:val="24"/>
+                <w:lang w:val="es-ES"/>
+              </w:rPr>
+              <w:t xml:space="preserve"> </w:t>
+            </w:r>
+            <w:proofErr w:type="spellStart"/>
+            <w:r>
+              <w:rPr>
+                <w:rFonts w:ascii="Arial" w:hAnsi="Arial" w:cs="Arial"/>
+                <w:sz w:val="24"/>
+                <w:szCs w:val="24"/>
+                <w:lang w:val="es-ES"/>
+              </w:rPr>
+              <w:t>returns</w:t>
+            </w:r>
+            <w:proofErr w:type="spellEnd"/>
+            <w:r>
+              <w:rPr>
+                <w:rFonts w:ascii="Arial" w:hAnsi="Arial" w:cs="Arial"/>
+                <w:sz w:val="24"/>
+                <w:szCs w:val="24"/>
+                <w:lang w:val="es-ES"/>
+              </w:rPr>
+              <w:t xml:space="preserve"> and </w:t>
+            </w:r>
+            <w:proofErr w:type="spellStart"/>
+            <w:r>
+              <w:rPr>
+                <w:rFonts w:ascii="Arial" w:hAnsi="Arial" w:cs="Arial"/>
+                <w:sz w:val="24"/>
+                <w:szCs w:val="24"/>
+                <w:lang w:val="es-ES"/>
+              </w:rPr>
+              <w:t>removes</w:t>
+            </w:r>
+            <w:proofErr w:type="spellEnd"/>
+            <w:r>
+              <w:rPr>
+                <w:rFonts w:ascii="Arial" w:hAnsi="Arial" w:cs="Arial"/>
+                <w:sz w:val="24"/>
+                <w:szCs w:val="24"/>
+                <w:lang w:val="es-ES"/>
+              </w:rPr>
+              <w:t xml:space="preserve"> a </w:t>
+            </w:r>
+            <w:proofErr w:type="spellStart"/>
+            <w:r>
+              <w:rPr>
+                <w:rFonts w:ascii="Arial" w:hAnsi="Arial" w:cs="Arial"/>
+                <w:sz w:val="24"/>
+                <w:szCs w:val="24"/>
+                <w:lang w:val="es-ES"/>
+              </w:rPr>
+              <w:t>client</w:t>
+            </w:r>
+            <w:proofErr w:type="spellEnd"/>
+            <w:r>
+              <w:rPr>
+                <w:rFonts w:ascii="Arial" w:hAnsi="Arial" w:cs="Arial"/>
+                <w:sz w:val="24"/>
+                <w:szCs w:val="24"/>
+                <w:lang w:val="es-ES"/>
+              </w:rPr>
+              <w:t xml:space="preserve"> </w:t>
+            </w:r>
+            <w:proofErr w:type="spellStart"/>
+            <w:r>
+              <w:rPr>
+                <w:rFonts w:ascii="Arial" w:hAnsi="Arial" w:cs="Arial"/>
+                <w:sz w:val="24"/>
+                <w:szCs w:val="24"/>
+                <w:lang w:val="es-ES"/>
+              </w:rPr>
+              <w:t>from</w:t>
+            </w:r>
+            <w:proofErr w:type="spellEnd"/>
+            <w:r>
+              <w:rPr>
+                <w:rFonts w:ascii="Arial" w:hAnsi="Arial" w:cs="Arial"/>
+                <w:sz w:val="24"/>
+                <w:szCs w:val="24"/>
+                <w:lang w:val="es-ES"/>
+              </w:rPr>
+              <w:t xml:space="preserve"> </w:t>
             </w:r>
             <w:proofErr w:type="spellStart"/>
             <w:r>
@@ -8364,7 +9529,556 @@
                 <w:szCs w:val="24"/>
                 <w:lang w:val="es-ES"/>
               </w:rPr>
-              <w:t>HashTable</w:t>
+              <w:t>Queue</w:t>
+            </w:r>
+            <w:proofErr w:type="spellEnd"/>
+          </w:p>
+        </w:tc>
+      </w:tr>
+      <w:tr>
+        <w:tc>
+          <w:tcPr>
+            <w:tcW w:w="1844" w:type="dxa"/>
+          </w:tcPr>
+          <w:p>
+            <w:pPr>
+              <w:jc w:val="center"/>
+              <w:rPr>
+                <w:rFonts w:ascii="Arial" w:hAnsi="Arial" w:cs="Arial"/>
+                <w:b/>
+                <w:bCs/>
+                <w:sz w:val="24"/>
+                <w:szCs w:val="24"/>
+                <w:lang w:val="es-ES"/>
+              </w:rPr>
+            </w:pPr>
+            <w:proofErr w:type="spellStart"/>
+            <w:r>
+              <w:rPr>
+                <w:rFonts w:ascii="Arial" w:hAnsi="Arial" w:cs="Arial"/>
+                <w:b/>
+                <w:bCs/>
+                <w:sz w:val="24"/>
+                <w:szCs w:val="24"/>
+                <w:lang w:val="es-ES"/>
+              </w:rPr>
+              <w:t>Class</w:t>
+            </w:r>
+            <w:proofErr w:type="spellEnd"/>
+          </w:p>
+        </w:tc>
+        <w:tc>
+          <w:tcPr>
+            <w:tcW w:w="2351" w:type="dxa"/>
+          </w:tcPr>
+          <w:p>
+            <w:pPr>
+              <w:jc w:val="center"/>
+              <w:rPr>
+                <w:rFonts w:ascii="Arial" w:hAnsi="Arial" w:cs="Arial"/>
+                <w:b/>
+                <w:bCs/>
+                <w:sz w:val="24"/>
+                <w:szCs w:val="24"/>
+                <w:lang w:val="es-ES"/>
+              </w:rPr>
+            </w:pPr>
+            <w:proofErr w:type="spellStart"/>
+            <w:r>
+              <w:rPr>
+                <w:rFonts w:ascii="Arial" w:hAnsi="Arial" w:cs="Arial"/>
+                <w:b/>
+                <w:bCs/>
+                <w:sz w:val="24"/>
+                <w:szCs w:val="24"/>
+                <w:lang w:val="es-ES"/>
+              </w:rPr>
+              <w:t>Method</w:t>
+            </w:r>
+            <w:proofErr w:type="spellEnd"/>
+          </w:p>
+        </w:tc>
+        <w:tc>
+          <w:tcPr>
+            <w:tcW w:w="1857" w:type="dxa"/>
+          </w:tcPr>
+          <w:p>
+            <w:pPr>
+              <w:jc w:val="center"/>
+              <w:rPr>
+                <w:rFonts w:ascii="Arial" w:hAnsi="Arial" w:cs="Arial"/>
+                <w:b/>
+                <w:bCs/>
+                <w:sz w:val="24"/>
+                <w:szCs w:val="24"/>
+                <w:lang w:val="es-ES"/>
+              </w:rPr>
+            </w:pPr>
+            <w:proofErr w:type="spellStart"/>
+            <w:r>
+              <w:rPr>
+                <w:rFonts w:ascii="Arial" w:hAnsi="Arial" w:cs="Arial"/>
+                <w:b/>
+                <w:bCs/>
+                <w:sz w:val="24"/>
+                <w:szCs w:val="24"/>
+                <w:lang w:val="es-ES"/>
+              </w:rPr>
+              <w:t>Scenary</w:t>
+            </w:r>
+            <w:proofErr w:type="spellEnd"/>
+          </w:p>
+        </w:tc>
+        <w:tc>
+          <w:tcPr>
+            <w:tcW w:w="1352" w:type="dxa"/>
+          </w:tcPr>
+          <w:p>
+            <w:pPr>
+              <w:jc w:val="center"/>
+              <w:rPr>
+                <w:rFonts w:ascii="Arial" w:hAnsi="Arial" w:cs="Arial"/>
+                <w:b/>
+                <w:bCs/>
+                <w:sz w:val="24"/>
+                <w:szCs w:val="24"/>
+                <w:lang w:val="es-ES"/>
+              </w:rPr>
+            </w:pPr>
+            <w:r>
+              <w:rPr>
+                <w:rFonts w:ascii="Arial" w:hAnsi="Arial" w:cs="Arial"/>
+                <w:b/>
+                <w:bCs/>
+                <w:sz w:val="24"/>
+                <w:szCs w:val="24"/>
+                <w:lang w:val="es-ES"/>
+              </w:rPr>
+              <w:t>I</w:t>
+            </w:r>
+            <w:r>
+              <w:rPr>
+                <w:rFonts w:ascii="Arial" w:hAnsi="Arial" w:cs="Arial"/>
+                <w:b/>
+                <w:bCs/>
+                <w:sz w:val="24"/>
+                <w:szCs w:val="24"/>
+                <w:lang w:val="es-ES"/>
+              </w:rPr>
+              <w:t xml:space="preserve">nput </w:t>
+            </w:r>
+            <w:proofErr w:type="spellStart"/>
+            <w:r>
+              <w:rPr>
+                <w:rFonts w:ascii="Arial" w:hAnsi="Arial" w:cs="Arial"/>
+                <w:b/>
+                <w:bCs/>
+                <w:sz w:val="24"/>
+                <w:szCs w:val="24"/>
+                <w:lang w:val="es-ES"/>
+              </w:rPr>
+              <w:t>V</w:t>
+            </w:r>
+            <w:r>
+              <w:rPr>
+                <w:rFonts w:ascii="Arial" w:hAnsi="Arial" w:cs="Arial"/>
+                <w:b/>
+                <w:bCs/>
+                <w:sz w:val="24"/>
+                <w:szCs w:val="24"/>
+                <w:lang w:val="es-ES"/>
+              </w:rPr>
+              <w:t>alues</w:t>
+            </w:r>
+            <w:proofErr w:type="spellEnd"/>
+          </w:p>
+        </w:tc>
+        <w:tc>
+          <w:tcPr>
+            <w:tcW w:w="1424" w:type="dxa"/>
+          </w:tcPr>
+          <w:p>
+            <w:pPr>
+              <w:jc w:val="center"/>
+              <w:rPr>
+                <w:rFonts w:ascii="Arial" w:hAnsi="Arial" w:cs="Arial"/>
+                <w:b/>
+                <w:bCs/>
+                <w:sz w:val="24"/>
+                <w:szCs w:val="24"/>
+                <w:lang w:val="es-ES"/>
+              </w:rPr>
+            </w:pPr>
+            <w:proofErr w:type="spellStart"/>
+            <w:r>
+              <w:rPr>
+                <w:rFonts w:ascii="Arial" w:hAnsi="Arial" w:cs="Arial"/>
+                <w:b/>
+                <w:bCs/>
+                <w:sz w:val="24"/>
+                <w:szCs w:val="24"/>
+                <w:lang w:val="es-ES"/>
+              </w:rPr>
+              <w:t>Result</w:t>
+            </w:r>
+            <w:proofErr w:type="spellEnd"/>
+          </w:p>
+        </w:tc>
+      </w:tr>
+      <w:tr>
+        <w:trPr>
+          <w:trHeight w:val="2238"/>
+        </w:trPr>
+        <w:tc>
+          <w:tcPr>
+            <w:tcW w:w="1844" w:type="dxa"/>
+          </w:tcPr>
+          <w:p>
+            <w:pPr>
+              <w:jc w:val="center"/>
+              <w:rPr>
+                <w:rFonts w:ascii="Arial" w:hAnsi="Arial" w:cs="Arial"/>
+                <w:sz w:val="24"/>
+                <w:szCs w:val="24"/>
+                <w:lang w:val="es-ES"/>
+              </w:rPr>
+            </w:pPr>
+            <w:proofErr w:type="spellStart"/>
+            <w:r>
+              <w:rPr>
+                <w:rFonts w:ascii="Arial" w:hAnsi="Arial" w:cs="Arial"/>
+                <w:sz w:val="24"/>
+                <w:szCs w:val="24"/>
+                <w:lang w:val="es-ES"/>
+              </w:rPr>
+              <w:lastRenderedPageBreak/>
+              <w:t>QueueTest</w:t>
+            </w:r>
+            <w:proofErr w:type="spellEnd"/>
+          </w:p>
+        </w:tc>
+        <w:tc>
+          <w:tcPr>
+            <w:tcW w:w="2351" w:type="dxa"/>
+          </w:tcPr>
+          <w:p>
+            <w:pPr>
+              <w:jc w:val="center"/>
+              <w:rPr>
+                <w:rFonts w:ascii="Arial" w:hAnsi="Arial" w:cs="Arial"/>
+                <w:sz w:val="24"/>
+                <w:szCs w:val="24"/>
+                <w:lang w:val="es-ES"/>
+              </w:rPr>
+            </w:pPr>
+            <w:proofErr w:type="spellStart"/>
+            <w:proofErr w:type="gramStart"/>
+            <w:r>
+              <w:rPr>
+                <w:rFonts w:ascii="Arial" w:hAnsi="Arial" w:cs="Arial"/>
+                <w:sz w:val="24"/>
+                <w:szCs w:val="24"/>
+                <w:lang w:val="es-ES"/>
+              </w:rPr>
+              <w:t>pollTest</w:t>
+            </w:r>
+            <w:proofErr w:type="spellEnd"/>
+            <w:r>
+              <w:rPr>
+                <w:rFonts w:ascii="Arial" w:hAnsi="Arial" w:cs="Arial"/>
+                <w:sz w:val="24"/>
+                <w:szCs w:val="24"/>
+                <w:lang w:val="es-ES"/>
+              </w:rPr>
+              <w:t>(</w:t>
+            </w:r>
+            <w:proofErr w:type="gramEnd"/>
+            <w:r>
+              <w:rPr>
+                <w:rFonts w:ascii="Arial" w:hAnsi="Arial" w:cs="Arial"/>
+                <w:sz w:val="24"/>
+                <w:szCs w:val="24"/>
+                <w:lang w:val="es-ES"/>
+              </w:rPr>
+              <w:t>)</w:t>
+            </w:r>
+          </w:p>
+        </w:tc>
+        <w:tc>
+          <w:tcPr>
+            <w:tcW w:w="1857" w:type="dxa"/>
+          </w:tcPr>
+          <w:p>
+            <w:pPr>
+              <w:jc w:val="center"/>
+              <w:rPr>
+                <w:rFonts w:ascii="Arial" w:hAnsi="Arial" w:cs="Arial"/>
+                <w:sz w:val="24"/>
+                <w:szCs w:val="24"/>
+                <w:lang w:val="es-ES"/>
+              </w:rPr>
+            </w:pPr>
+            <w:r>
+              <w:rPr>
+                <w:rFonts w:ascii="Arial" w:hAnsi="Arial" w:cs="Arial"/>
+                <w:sz w:val="24"/>
+                <w:szCs w:val="24"/>
+                <w:lang w:val="es-ES"/>
+              </w:rPr>
+              <w:t>setUpScenary1</w:t>
+            </w:r>
+          </w:p>
+        </w:tc>
+        <w:tc>
+          <w:tcPr>
+            <w:tcW w:w="1352" w:type="dxa"/>
+          </w:tcPr>
+          <w:p>
+            <w:pPr>
+              <w:jc w:val="center"/>
+              <w:rPr>
+                <w:rFonts w:ascii="Arial" w:hAnsi="Arial" w:cs="Arial"/>
+                <w:sz w:val="24"/>
+                <w:szCs w:val="24"/>
+                <w:lang w:val="es-ES"/>
+              </w:rPr>
+            </w:pPr>
+            <w:proofErr w:type="spellStart"/>
+            <w:r>
+              <w:rPr>
+                <w:rFonts w:ascii="Arial" w:hAnsi="Arial" w:cs="Arial"/>
+                <w:sz w:val="24"/>
+                <w:szCs w:val="24"/>
+                <w:lang w:val="es-ES"/>
+              </w:rPr>
+              <w:t>Clients</w:t>
+            </w:r>
+            <w:proofErr w:type="spellEnd"/>
+            <w:r>
+              <w:rPr>
+                <w:rFonts w:ascii="Arial" w:hAnsi="Arial" w:cs="Arial"/>
+                <w:sz w:val="24"/>
+                <w:szCs w:val="24"/>
+                <w:lang w:val="es-ES"/>
+              </w:rPr>
+              <w:t xml:space="preserve"> 1, 2, 3, 4, and 5 </w:t>
+            </w:r>
+            <w:proofErr w:type="spellStart"/>
+            <w:r>
+              <w:rPr>
+                <w:rFonts w:ascii="Arial" w:hAnsi="Arial" w:cs="Arial"/>
+                <w:sz w:val="24"/>
+                <w:szCs w:val="24"/>
+                <w:lang w:val="es-ES"/>
+              </w:rPr>
+              <w:t>previously</w:t>
+            </w:r>
+            <w:proofErr w:type="spellEnd"/>
+            <w:r>
+              <w:rPr>
+                <w:rFonts w:ascii="Arial" w:hAnsi="Arial" w:cs="Arial"/>
+                <w:sz w:val="24"/>
+                <w:szCs w:val="24"/>
+                <w:lang w:val="es-ES"/>
+              </w:rPr>
+              <w:t xml:space="preserve"> </w:t>
+            </w:r>
+            <w:proofErr w:type="spellStart"/>
+            <w:r>
+              <w:rPr>
+                <w:rFonts w:ascii="Arial" w:hAnsi="Arial" w:cs="Arial"/>
+                <w:sz w:val="24"/>
+                <w:szCs w:val="24"/>
+                <w:lang w:val="es-ES"/>
+              </w:rPr>
+              <w:t>created</w:t>
+            </w:r>
+            <w:proofErr w:type="spellEnd"/>
+          </w:p>
+        </w:tc>
+        <w:tc>
+          <w:tcPr>
+            <w:tcW w:w="1424" w:type="dxa"/>
+          </w:tcPr>
+          <w:p>
+            <w:pPr>
+              <w:jc w:val="center"/>
+              <w:rPr>
+                <w:rFonts w:ascii="Arial" w:hAnsi="Arial" w:cs="Arial"/>
+                <w:sz w:val="24"/>
+                <w:szCs w:val="24"/>
+                <w:lang w:val="es-ES"/>
+              </w:rPr>
+            </w:pPr>
+            <w:proofErr w:type="spellStart"/>
+            <w:r>
+              <w:rPr>
+                <w:rFonts w:ascii="Arial" w:hAnsi="Arial" w:cs="Arial"/>
+                <w:sz w:val="24"/>
+                <w:szCs w:val="24"/>
+                <w:lang w:val="es-ES"/>
+              </w:rPr>
+              <w:t>The</w:t>
+            </w:r>
+            <w:proofErr w:type="spellEnd"/>
+            <w:r>
+              <w:rPr>
+                <w:rFonts w:ascii="Arial" w:hAnsi="Arial" w:cs="Arial"/>
+                <w:sz w:val="24"/>
+                <w:szCs w:val="24"/>
+                <w:lang w:val="es-ES"/>
+              </w:rPr>
+              <w:t xml:space="preserve"> </w:t>
+            </w:r>
+            <w:proofErr w:type="spellStart"/>
+            <w:r>
+              <w:rPr>
+                <w:rFonts w:ascii="Arial" w:hAnsi="Arial" w:cs="Arial"/>
+                <w:sz w:val="24"/>
+                <w:szCs w:val="24"/>
+                <w:lang w:val="es-ES"/>
+              </w:rPr>
+              <w:t>client</w:t>
+            </w:r>
+            <w:proofErr w:type="spellEnd"/>
+            <w:r>
+              <w:rPr>
+                <w:rFonts w:ascii="Arial" w:hAnsi="Arial" w:cs="Arial"/>
+                <w:sz w:val="24"/>
+                <w:szCs w:val="24"/>
+                <w:lang w:val="es-ES"/>
+              </w:rPr>
+              <w:t xml:space="preserve"> </w:t>
+            </w:r>
+            <w:proofErr w:type="spellStart"/>
+            <w:r>
+              <w:rPr>
+                <w:rFonts w:ascii="Arial" w:hAnsi="Arial" w:cs="Arial"/>
+                <w:sz w:val="24"/>
+                <w:szCs w:val="24"/>
+                <w:lang w:val="es-ES"/>
+              </w:rPr>
+              <w:t>is</w:t>
+            </w:r>
+            <w:proofErr w:type="spellEnd"/>
+            <w:r>
+              <w:rPr>
+                <w:rFonts w:ascii="Arial" w:hAnsi="Arial" w:cs="Arial"/>
+                <w:sz w:val="24"/>
+                <w:szCs w:val="24"/>
+                <w:lang w:val="es-ES"/>
+              </w:rPr>
+              <w:t xml:space="preserve"> </w:t>
+            </w:r>
+            <w:proofErr w:type="spellStart"/>
+            <w:r>
+              <w:rPr>
+                <w:rFonts w:ascii="Arial" w:hAnsi="Arial" w:cs="Arial"/>
+                <w:sz w:val="24"/>
+                <w:szCs w:val="24"/>
+                <w:lang w:val="es-ES"/>
+              </w:rPr>
+              <w:t>returned</w:t>
+            </w:r>
+            <w:proofErr w:type="spellEnd"/>
+            <w:r>
+              <w:rPr>
+                <w:rFonts w:ascii="Arial" w:hAnsi="Arial" w:cs="Arial"/>
+                <w:sz w:val="24"/>
+                <w:szCs w:val="24"/>
+                <w:lang w:val="es-ES"/>
+              </w:rPr>
+              <w:t xml:space="preserve"> and removed </w:t>
+            </w:r>
+            <w:proofErr w:type="spellStart"/>
+            <w:r>
+              <w:rPr>
+                <w:rFonts w:ascii="Arial" w:hAnsi="Arial" w:cs="Arial"/>
+                <w:sz w:val="24"/>
+                <w:szCs w:val="24"/>
+                <w:lang w:val="es-ES"/>
+              </w:rPr>
+              <w:t>from</w:t>
+            </w:r>
+            <w:proofErr w:type="spellEnd"/>
+            <w:r>
+              <w:rPr>
+                <w:rFonts w:ascii="Arial" w:hAnsi="Arial" w:cs="Arial"/>
+                <w:sz w:val="24"/>
+                <w:szCs w:val="24"/>
+                <w:lang w:val="es-ES"/>
+              </w:rPr>
+              <w:t xml:space="preserve"> </w:t>
+            </w:r>
+            <w:proofErr w:type="spellStart"/>
+            <w:r>
+              <w:rPr>
+                <w:rFonts w:ascii="Arial" w:hAnsi="Arial" w:cs="Arial"/>
+                <w:sz w:val="24"/>
+                <w:szCs w:val="24"/>
+                <w:lang w:val="es-ES"/>
+              </w:rPr>
+              <w:t>the</w:t>
+            </w:r>
+            <w:proofErr w:type="spellEnd"/>
+            <w:r>
+              <w:rPr>
+                <w:rFonts w:ascii="Arial" w:hAnsi="Arial" w:cs="Arial"/>
+                <w:sz w:val="24"/>
+                <w:szCs w:val="24"/>
+                <w:lang w:val="es-ES"/>
+              </w:rPr>
+              <w:t xml:space="preserve"> </w:t>
+            </w:r>
+            <w:proofErr w:type="spellStart"/>
+            <w:r>
+              <w:rPr>
+                <w:rFonts w:ascii="Arial" w:hAnsi="Arial" w:cs="Arial"/>
+                <w:sz w:val="24"/>
+                <w:szCs w:val="24"/>
+                <w:lang w:val="es-ES"/>
+              </w:rPr>
+              <w:t>Queue</w:t>
+            </w:r>
+            <w:proofErr w:type="spellEnd"/>
+            <w:r>
+              <w:rPr>
+                <w:rFonts w:ascii="Arial" w:hAnsi="Arial" w:cs="Arial"/>
+                <w:sz w:val="24"/>
+                <w:szCs w:val="24"/>
+                <w:lang w:val="es-ES"/>
+              </w:rPr>
+              <w:t xml:space="preserve"> in a </w:t>
+            </w:r>
+            <w:proofErr w:type="spellStart"/>
+            <w:r>
+              <w:rPr>
+                <w:rFonts w:ascii="Arial" w:hAnsi="Arial" w:cs="Arial"/>
+                <w:sz w:val="24"/>
+                <w:szCs w:val="24"/>
+                <w:lang w:val="es-ES"/>
+              </w:rPr>
+              <w:t>successful</w:t>
+            </w:r>
+            <w:proofErr w:type="spellEnd"/>
+            <w:r>
+              <w:rPr>
+                <w:rFonts w:ascii="Arial" w:hAnsi="Arial" w:cs="Arial"/>
+                <w:sz w:val="24"/>
+                <w:szCs w:val="24"/>
+                <w:lang w:val="es-ES"/>
+              </w:rPr>
+              <w:t xml:space="preserve"> </w:t>
+            </w:r>
+            <w:proofErr w:type="spellStart"/>
+            <w:r>
+              <w:rPr>
+                <w:rFonts w:ascii="Arial" w:hAnsi="Arial" w:cs="Arial"/>
+                <w:sz w:val="24"/>
+                <w:szCs w:val="24"/>
+                <w:lang w:val="es-ES"/>
+              </w:rPr>
+              <w:t>way</w:t>
             </w:r>
             <w:proofErr w:type="spellEnd"/>
           </w:p>
@@ -9338,16 +11052,8 @@
 <file path=customXml/itemProps1.xml><?xml version="1.0" encoding="utf-8"?>
 <ds:datastoreItem xmlns:ds="http://schemas.openxmlformats.org/officeDocument/2006/customXml" ds:itemID="{F9B863D5-0F86-4BCD-9BB7-18C118A0F8FB}">
   <ds:schemaRefs>
-    <ds:schemaRef ds:uri="def98454-de04-44df-b813-4810db70756e"/>
-    <ds:schemaRef ds:uri="http://www.w3.org/XML/1998/namespace"/>
-    <ds:schemaRef ds:uri="http://purl.org/dc/terms/"/>
-    <ds:schemaRef ds:uri="http://purl.org/dc/dcmitype/"/>
     <ds:schemaRef ds:uri="http://schemas.microsoft.com/office/2006/metadata/properties"/>
-    <ds:schemaRef ds:uri="http://schemas.microsoft.com/office/2006/documentManagement/types"/>
     <ds:schemaRef ds:uri="http://schemas.microsoft.com/office/infopath/2007/PartnerControls"/>
-    <ds:schemaRef ds:uri="http://schemas.openxmlformats.org/package/2006/metadata/core-properties"/>
-    <ds:schemaRef ds:uri="7f982ccc-0d22-4e9e-b70a-fbd882bd948f"/>
-    <ds:schemaRef ds:uri="http://purl.org/dc/elements/1.1/"/>
   </ds:schemaRefs>
 </ds:datastoreItem>
 </file>

</xml_diff>